<commit_message>
Mesclei os testes e acrescentei uma parte no relatório
</commit_message>
<xml_diff>
--- a/3fase/Relatório da Terceira Fase aRENA wORD.docx
+++ b/3fase/Relatório da Terceira Fase aRENA wORD.docx
@@ -126,21 +126,7 @@
           <w:sz w:val="20"/>
         </w:rPr>
         <w:tab/>
-        <w:t xml:space="preserve">Nesta fase do projeto, focamos principalmente em implementar graficamente a arena e ampliar os </w:t>
-      </w:r>
-      <w:r>
-        <w:rPr>
-          <w:rFonts w:cs="Aparajita"/>
-          <w:sz w:val="20"/>
-        </w:rPr>
-        <w:t>recursos do jogo</w:t>
-      </w:r>
-      <w:r>
-        <w:rPr>
-          <w:rFonts w:cs="Aparajita"/>
-          <w:sz w:val="20"/>
-        </w:rPr>
-        <w:t>.</w:t>
+        <w:t>Nesta fase do projeto, focamos principalmente em implementar graficamente a arena e ampliar os recursos do jogo.</w:t>
       </w:r>
     </w:p>
     <w:p>
@@ -154,48 +140,7 @@
           <w:sz w:val="20"/>
         </w:rPr>
         <w:tab/>
-      </w:r>
-      <w:r>
-        <w:rPr>
-          <w:rFonts w:cs="Aparajita"/>
-          <w:sz w:val="20"/>
-        </w:rPr>
-        <w:t>De forma geral</w:t>
-      </w:r>
-      <w:r>
-        <w:rPr>
-          <w:rFonts w:cs="Aparajita"/>
-          <w:sz w:val="20"/>
-        </w:rPr>
-        <w:t xml:space="preserve">, implementamos o vetor de robôs na arena,  adicionamos uma arma </w:t>
-      </w:r>
-      <w:r>
-        <w:rPr>
-          <w:rFonts w:cs="Aparajita"/>
-          <w:sz w:val="20"/>
-        </w:rPr>
-        <w:t>como item coletável</w:t>
-      </w:r>
-      <w:r>
-        <w:rPr>
-          <w:rFonts w:cs="Aparajita"/>
-          <w:sz w:val="20"/>
-        </w:rPr>
-        <w:t xml:space="preserve">, implementamos a parte gráfica ao jogo, </w:t>
-      </w:r>
-      <w:r>
-        <w:rPr>
-          <w:rFonts w:cs="Aparajita"/>
-          <w:sz w:val="20"/>
-        </w:rPr>
-        <w:t>buscamos organizar melhor</w:t>
-      </w:r>
-      <w:r>
-        <w:rPr>
-          <w:rFonts w:cs="Aparajita"/>
-          <w:sz w:val="20"/>
-        </w:rPr>
-        <w:t xml:space="preserve"> o código feito até então e testamos todos os recursos.</w:t>
+        <w:t>De forma geral, implementamos o vetor de robôs na arena,  adicionamos uma arma como item coletável, implementamos a parte gráfica ao jogo, buscamos organizar melhor o código feito até então e testamos todos os recursos.</w:t>
       </w:r>
     </w:p>
     <w:p>
@@ -381,63 +326,7 @@
           <w:sz w:val="20"/>
         </w:rPr>
         <w:tab/>
-        <w:t xml:space="preserve">Com essa mudança, por questões técnicas, tivemos que transpor a matriz que representa a arena ao fazer a conversão. </w:t>
-      </w:r>
-      <w:r>
-        <w:rPr>
-          <w:rFonts w:cs="Aparajita"/>
-          <w:sz w:val="20"/>
-        </w:rPr>
-        <w:t>E</w:t>
-      </w:r>
-      <w:r>
-        <w:rPr>
-          <w:rFonts w:cs="Aparajita"/>
-          <w:sz w:val="20"/>
-        </w:rPr>
-        <w:t xml:space="preserve">ntretanto isso não afeta </w:t>
-      </w:r>
-      <w:r>
-        <w:rPr>
-          <w:rFonts w:cs="Aparajita"/>
-          <w:sz w:val="20"/>
-        </w:rPr>
-        <w:t>significativamente</w:t>
-      </w:r>
-      <w:r>
-        <w:rPr>
-          <w:rFonts w:cs="Aparajita"/>
-          <w:sz w:val="20"/>
-        </w:rPr>
-        <w:t xml:space="preserve"> o jogador, </w:t>
-      </w:r>
-      <w:r>
-        <w:rPr>
-          <w:rFonts w:cs="Aparajita"/>
-          <w:sz w:val="20"/>
-        </w:rPr>
-        <w:t>já que é</w:t>
-      </w:r>
-      <w:r>
-        <w:rPr>
-          <w:rFonts w:cs="Aparajita"/>
-          <w:sz w:val="20"/>
-        </w:rPr>
-        <w:t xml:space="preserve"> apenas um detalhe d</w:t>
-      </w:r>
-      <w:r>
-        <w:rPr>
-          <w:rFonts w:cs="Aparajita"/>
-          <w:sz w:val="20"/>
-        </w:rPr>
-        <w:t>a</w:t>
-      </w:r>
-      <w:r>
-        <w:rPr>
-          <w:rFonts w:cs="Aparajita"/>
-          <w:sz w:val="20"/>
-        </w:rPr>
-        <w:t xml:space="preserve"> implementação na conversão. </w:t>
+        <w:t xml:space="preserve">Com essa mudança, por questões técnicas, tivemos que transpor a matriz que representa a arena ao fazer a conversão. Entretanto isso não afeta significativamente o jogador, já que é apenas um detalhe da implementação na conversão. </w:t>
       </w:r>
     </w:p>
     <w:p>
@@ -451,133 +340,7 @@
           <w:sz w:val="20"/>
         </w:rPr>
         <w:tab/>
-        <w:t xml:space="preserve">Fizemos uma reunião para discutir alguns tópicos do projeto. </w:t>
-      </w:r>
-      <w:r>
-        <w:rPr>
-          <w:rFonts w:cs="Aparajita"/>
-          <w:sz w:val="20"/>
-        </w:rPr>
-        <w:t>U</w:t>
-      </w:r>
-      <w:r>
-        <w:rPr>
-          <w:rFonts w:cs="Aparajita"/>
-          <w:sz w:val="20"/>
-        </w:rPr>
-        <w:t xml:space="preserve">ma das pautas </w:t>
-      </w:r>
-      <w:r>
-        <w:rPr>
-          <w:rFonts w:cs="Aparajita"/>
-          <w:sz w:val="20"/>
-        </w:rPr>
-        <w:t>levantadas foi</w:t>
-      </w:r>
-      <w:r>
-        <w:rPr>
-          <w:rFonts w:cs="Aparajita"/>
-          <w:sz w:val="20"/>
-        </w:rPr>
-        <w:t xml:space="preserve"> o gerador da arena, antes implementado </w:t>
-      </w:r>
-      <w:r>
-        <w:rPr>
-          <w:rFonts w:cs="Aparajita"/>
-          <w:sz w:val="20"/>
-        </w:rPr>
-        <w:t>de modo a gerar o cenário por seções de terrenos. E</w:t>
-      </w:r>
-      <w:r>
-        <w:rPr>
-          <w:rFonts w:cs="Aparajita"/>
-          <w:sz w:val="20"/>
-        </w:rPr>
-        <w:t xml:space="preserve">ntramos em um consenso </w:t>
-      </w:r>
-      <w:r>
-        <w:rPr>
-          <w:rFonts w:cs="Aparajita"/>
-          <w:sz w:val="20"/>
-        </w:rPr>
-        <w:t>e</w:t>
-      </w:r>
-      <w:r>
-        <w:rPr>
-          <w:rFonts w:cs="Aparajita"/>
-          <w:sz w:val="20"/>
-        </w:rPr>
-        <w:t xml:space="preserve"> decidimos então que, para melhorar a experiência do jogador, o terreno da arena deve ser gerado </w:t>
-      </w:r>
-      <w:r>
-        <w:rPr>
-          <w:rFonts w:cs="Aparajita"/>
-          <w:sz w:val="20"/>
-        </w:rPr>
-        <w:t>de modo</w:t>
-      </w:r>
-      <w:r>
-        <w:rPr>
-          <w:rFonts w:cs="Aparajita"/>
-          <w:sz w:val="20"/>
-        </w:rPr>
-        <w:t xml:space="preserve"> totalmente aleatório, célula por célula, sendo menos provável que o jogador fi</w:t>
-      </w:r>
-      <w:r>
-        <w:rPr>
-          <w:rFonts w:cs="Aparajita"/>
-          <w:sz w:val="20"/>
-        </w:rPr>
-        <w:t>que</w:t>
-      </w:r>
-      <w:r>
-        <w:rPr>
-          <w:rFonts w:cs="Aparajita"/>
-          <w:sz w:val="20"/>
-        </w:rPr>
-        <w:t xml:space="preserve"> em desvantagem. Decidimos também que a posição do robô deve continuar sendo aleatória, </w:t>
-      </w:r>
-      <w:r>
-        <w:rPr>
-          <w:rFonts w:cs="Aparajita"/>
-          <w:sz w:val="20"/>
-        </w:rPr>
-        <w:t>mas com a condição de que ele sempre comece a partida</w:t>
-      </w:r>
-      <w:r>
-        <w:rPr>
-          <w:rFonts w:cs="Aparajita"/>
-          <w:sz w:val="20"/>
-        </w:rPr>
-        <w:t xml:space="preserve"> perto de sua base, </w:t>
-      </w:r>
-      <w:r>
-        <w:rPr>
-          <w:rFonts w:cs="Aparajita"/>
-          <w:sz w:val="20"/>
-        </w:rPr>
-        <w:t>que por sua vez</w:t>
-      </w:r>
-      <w:r>
-        <w:rPr>
-          <w:rFonts w:cs="Aparajita"/>
-          <w:sz w:val="20"/>
-        </w:rPr>
-        <w:t xml:space="preserve"> ficará distante da base inimiga. Chegamos </w:t>
-      </w:r>
-      <w:r>
-        <w:rPr>
-          <w:rFonts w:cs="Aparajita"/>
-          <w:sz w:val="20"/>
-        </w:rPr>
-        <w:t>a</w:t>
-      </w:r>
-      <w:r>
-        <w:rPr>
-          <w:rFonts w:cs="Aparajita"/>
-          <w:sz w:val="20"/>
-        </w:rPr>
-        <w:t xml:space="preserve"> essas conclusões por meio de testes empíricos.</w:t>
+        <w:t>Fizemos uma reunião para discutir alguns tópicos do projeto. Uma das pautas levantadas foi o gerador da arena, antes implementado de modo a gerar o cenário por seções de terrenos. Entramos em um consenso e decidimos então que, para melhorar a experiência do jogador, o terreno da arena deve ser gerado de modo totalmente aleatório, célula por célula, sendo menos provável que o jogador fique em desvantagem. Decidimos também que a posição do robô deve continuar sendo aleatória, mas com a condição de que ele sempre comece a partida perto de sua base, que por sua vez ficará distante da base inimiga. Chegamos a essas conclusões por meio de testes empíricos.</w:t>
       </w:r>
     </w:p>
     <w:p>
@@ -591,77 +354,7 @@
           <w:sz w:val="20"/>
         </w:rPr>
         <w:tab/>
-        <w:t xml:space="preserve">Outra implementação importante nesta fase foi a energia. Embora sua implementação não seja intuitiva, ela funciona da seguinte maneira: quando o robô se locomove ou ataca, ele "ganha </w:t>
-      </w:r>
-      <w:r>
-        <w:rPr>
-          <w:rFonts w:cs="Aparajita"/>
-          <w:sz w:val="20"/>
-        </w:rPr>
-        <w:t>pontos de</w:t>
-      </w:r>
-      <w:r>
-        <w:rPr>
-          <w:rFonts w:cs="Aparajita"/>
-          <w:sz w:val="20"/>
-        </w:rPr>
-        <w:t xml:space="preserve"> energia", não podendo mais executar por um número determinado de rodadas. </w:t>
-      </w:r>
-      <w:r>
-        <w:rPr>
-          <w:rFonts w:cs="Aparajita"/>
-          <w:sz w:val="20"/>
-        </w:rPr>
-        <w:t>Assim</w:t>
-      </w:r>
-      <w:r>
-        <w:rPr>
-          <w:rFonts w:cs="Aparajita"/>
-          <w:sz w:val="20"/>
-        </w:rPr>
-        <w:t xml:space="preserve">, a energia é análoga a uma penalidade. </w:t>
-      </w:r>
-      <w:r>
-        <w:rPr>
-          <w:rFonts w:cs="Aparajita"/>
-          <w:sz w:val="20"/>
-        </w:rPr>
-        <w:t>Quando ataca, o robô obtém três pontos de energia</w:t>
-      </w:r>
-      <w:r>
-        <w:rPr>
-          <w:rFonts w:cs="Aparajita"/>
-          <w:sz w:val="20"/>
-        </w:rPr>
-        <w:t xml:space="preserve">, </w:t>
-      </w:r>
-      <w:r>
-        <w:rPr>
-          <w:rFonts w:cs="Aparajita"/>
-          <w:sz w:val="20"/>
-        </w:rPr>
-        <w:t>o que equivale</w:t>
-      </w:r>
-      <w:r>
-        <w:rPr>
-          <w:rFonts w:cs="Aparajita"/>
-          <w:sz w:val="20"/>
-        </w:rPr>
-        <w:t xml:space="preserve"> a três rodadas sem poder executar. A quantidade de energia que ele ganha, quando se move, é determinada pelo tipo de terreno </w:t>
-      </w:r>
-      <w:r>
-        <w:rPr>
-          <w:rFonts w:cs="Aparajita"/>
-          <w:sz w:val="20"/>
-        </w:rPr>
-        <w:t>em que o movimento ocorreu</w:t>
-      </w:r>
-      <w:r>
-        <w:rPr>
-          <w:rFonts w:cs="Aparajita"/>
-          <w:sz w:val="20"/>
-        </w:rPr>
-        <w:t>, segundo o que segue abaixo:</w:t>
+        <w:t>Outra implementação importante nesta fase foi a energia. Embora sua implementação não seja intuitiva, ela funciona da seguinte maneira: quando o robô se locomove ou ataca, ele "ganha pontos de energia", não podendo mais executar por um número determinado de rodadas. Assim, a energia é análoga a uma penalidade. Quando ataca, o robô obtém três pontos de energia, o que equivale a três rodadas sem poder executar. A quantidade de energia que ele ganha, quando se move, é determinada pelo tipo de terreno em que o movimento ocorreu, segundo o que segue abaixo:</w:t>
       </w:r>
     </w:p>
     <w:p>
@@ -819,91 +512,7 @@
           <w:sz w:val="20"/>
         </w:rPr>
         <w:tab/>
-        <w:t xml:space="preserve">Adicionamos um recurso extra ao jogo: uma arma. A arma é tratada, assim como o cristal, como um </w:t>
-      </w:r>
-      <w:r>
-        <w:rPr>
-          <w:rFonts w:cs="Aparajita"/>
-          <w:sz w:val="20"/>
-        </w:rPr>
-        <w:t>item</w:t>
-      </w:r>
-      <w:r>
-        <w:rPr>
-          <w:rFonts w:cs="Aparajita"/>
-          <w:sz w:val="20"/>
-        </w:rPr>
-        <w:t xml:space="preserve"> coletável </w:t>
-      </w:r>
-      <w:r>
-        <w:rPr>
-          <w:rFonts w:cs="Aparajita"/>
-          <w:sz w:val="20"/>
-        </w:rPr>
-        <w:t>pelo robô.</w:t>
-      </w:r>
-      <w:r>
-        <w:rPr>
-          <w:rFonts w:cs="Aparajita"/>
-          <w:sz w:val="20"/>
-        </w:rPr>
-        <w:t xml:space="preserve"> </w:t>
-      </w:r>
-      <w:r>
-        <w:rPr>
-          <w:rFonts w:cs="Aparajita"/>
-          <w:sz w:val="20"/>
-        </w:rPr>
-        <w:t>E</w:t>
-      </w:r>
-      <w:r>
-        <w:rPr>
-          <w:rFonts w:cs="Aparajita"/>
-          <w:sz w:val="20"/>
-        </w:rPr>
-        <w:t xml:space="preserve">ntretanto, quando coletada, não pode ser depositada e não marca pontos ao time. </w:t>
-      </w:r>
-      <w:r>
-        <w:rPr>
-          <w:rFonts w:cs="Aparajita"/>
-          <w:sz w:val="20"/>
-        </w:rPr>
-        <w:t>Esse detalhe será revisto futuramente.</w:t>
-      </w:r>
-      <w:r>
-        <w:rPr>
-          <w:rFonts w:cs="Aparajita"/>
-          <w:sz w:val="20"/>
-        </w:rPr>
-        <w:t xml:space="preserve"> Apenas duas armas são colocadas na arena, com posições aleatórias, </w:t>
-      </w:r>
-      <w:r>
-        <w:rPr>
-          <w:rFonts w:cs="Aparajita"/>
-          <w:sz w:val="20"/>
-        </w:rPr>
-        <w:t>de modo a ter uma arma relativamente mais perto de cada base</w:t>
-      </w:r>
-      <w:r>
-        <w:rPr>
-          <w:rFonts w:cs="Aparajita"/>
-          <w:sz w:val="20"/>
-        </w:rPr>
-        <w:t>. Ao coleta-la, o robô aument</w:t>
-      </w:r>
-      <w:r>
-        <w:rPr>
-          <w:rFonts w:cs="Aparajita"/>
-          <w:sz w:val="20"/>
-        </w:rPr>
-        <w:t>a</w:t>
-      </w:r>
-      <w:r>
-        <w:rPr>
-          <w:rFonts w:cs="Aparajita"/>
-          <w:sz w:val="20"/>
-        </w:rPr>
-        <w:t xml:space="preserve"> o seu dano de </w:t>
+        <w:t xml:space="preserve">Adicionamos um recurso extra ao jogo: uma arma. A arma é tratada, assim como o cristal, como um item coletável pelo robô. Entretanto, quando coletada, não pode ser depositada e não marca pontos ao time. Esse detalhe será revisto futuramente. Apenas duas armas são colocadas na arena, com posições aleatórias, de modo a ter uma arma relativamente mais perto de cada base. Ao coleta-la, o robô aumenta o seu dano de </w:t>
       </w:r>
       <w:r>
         <w:rPr>
@@ -971,49 +580,7 @@
           <w:sz w:val="20"/>
         </w:rPr>
         <w:tab/>
-        <w:t xml:space="preserve">Nota: A Saúde inicial do robô é igual a 100. Se o robô deu 10 de dano a um robô, significa que ele abaixou em 10 </w:t>
-      </w:r>
-      <w:r>
-        <w:rPr>
-          <w:rFonts w:cs="Aparajita"/>
-          <w:sz w:val="20"/>
-        </w:rPr>
-        <w:t xml:space="preserve">pontos </w:t>
-      </w:r>
-      <w:r>
-        <w:rPr>
-          <w:rFonts w:cs="Aparajita"/>
-          <w:sz w:val="20"/>
-        </w:rPr>
-        <w:t xml:space="preserve">a saúde deste. Quando a saúde de um robô chega a 0 </w:t>
-      </w:r>
-      <w:r>
-        <w:rPr>
-          <w:rFonts w:cs="Aparajita"/>
-          <w:sz w:val="20"/>
-        </w:rPr>
-        <w:t>pontos</w:t>
-      </w:r>
-      <w:r>
-        <w:rPr>
-          <w:rFonts w:cs="Aparajita"/>
-          <w:sz w:val="20"/>
-        </w:rPr>
-        <w:t xml:space="preserve"> ou menos ele morre, ou seja, é </w:t>
-      </w:r>
-      <w:r>
-        <w:rPr>
-          <w:rFonts w:cs="Aparajita"/>
-          <w:sz w:val="20"/>
-        </w:rPr>
-        <w:t>removido da</w:t>
-      </w:r>
-      <w:r>
-        <w:rPr>
-          <w:rFonts w:cs="Aparajita"/>
-          <w:sz w:val="20"/>
-        </w:rPr>
-        <w:t xml:space="preserve"> arena e não executa mais.</w:t>
+        <w:t>Nota: A Saúde inicial do robô é igual a 100. Se o robô deu 10 de dano a um robô, significa que ele abaixou em 10 pontos a saúde deste. Quando a saúde de um robô chega a 0 pontos ou menos ele morre, ou seja, é removido da arena e não executa mais.</w:t>
       </w:r>
     </w:p>
     <w:p>
@@ -1027,77 +594,7 @@
           <w:sz w:val="20"/>
         </w:rPr>
         <w:tab/>
-        <w:t>Agora há no jogo 10 robôs sendo executado</w:t>
-      </w:r>
-      <w:r>
-        <w:rPr>
-          <w:rFonts w:cs="Aparajita"/>
-          <w:sz w:val="20"/>
-        </w:rPr>
-        <w:t>s</w:t>
-      </w:r>
-      <w:r>
-        <w:rPr>
-          <w:rFonts w:cs="Aparajita"/>
-          <w:sz w:val="20"/>
-        </w:rPr>
-        <w:t xml:space="preserve">, </w:t>
-      </w:r>
-      <w:r>
-        <w:rPr>
-          <w:rFonts w:cs="Aparajita"/>
-          <w:sz w:val="20"/>
-        </w:rPr>
-        <w:t>cinco</w:t>
-      </w:r>
-      <w:r>
-        <w:rPr>
-          <w:rFonts w:cs="Aparajita"/>
-          <w:sz w:val="20"/>
-        </w:rPr>
-        <w:t xml:space="preserve"> de cada time. </w:t>
-      </w:r>
-      <w:r>
-        <w:rPr>
-          <w:rFonts w:cs="Aparajita"/>
-          <w:sz w:val="20"/>
-        </w:rPr>
-        <w:t xml:space="preserve">Definimos um número fixo de dois times por partida. </w:t>
-      </w:r>
-      <w:r>
-        <w:rPr>
-          <w:rFonts w:cs="Aparajita"/>
-          <w:sz w:val="20"/>
-        </w:rPr>
-        <w:t xml:space="preserve">Para facilitar os testes </w:t>
-      </w:r>
-      <w:r>
-        <w:rPr>
-          <w:rFonts w:cs="Aparajita"/>
-          <w:sz w:val="20"/>
-        </w:rPr>
-        <w:t>durante a produção desta fase</w:t>
-      </w:r>
-      <w:r>
-        <w:rPr>
-          <w:rFonts w:cs="Aparajita"/>
-          <w:sz w:val="20"/>
-        </w:rPr>
-        <w:t xml:space="preserve">, fizemos o </w:t>
-      </w:r>
-      <w:r>
-        <w:rPr>
-          <w:rFonts w:cs="Aparajita"/>
-          <w:sz w:val="20"/>
-        </w:rPr>
-        <w:t xml:space="preserve">método </w:t>
-      </w:r>
-      <w:r>
-        <w:rPr>
-          <w:rFonts w:cs="Aparajita"/>
-          <w:sz w:val="20"/>
-        </w:rPr>
-        <w:t>"</w:t>
+        <w:t>Agora há no jogo 10 robôs sendo executados, cinco de cada time. Definimos um número fixo de dois times por partida. Para facilitar os testes durante a produção desta fase, fizemos o método "</w:t>
       </w:r>
       <w:r>
         <w:rPr>
@@ -1112,14 +609,7 @@
           <w:rFonts w:cs="Aparajita"/>
           <w:sz w:val="20"/>
         </w:rPr>
-        <w:t xml:space="preserve">, uma função </w:t>
-      </w:r>
-      <w:r>
-        <w:rPr>
-          <w:rFonts w:cs="Aparajita"/>
-          <w:sz w:val="20"/>
-        </w:rPr>
-        <w:t xml:space="preserve">escrita no arquivo </w:t>
+        <w:t xml:space="preserve">, uma função escrita no arquivo </w:t>
       </w:r>
       <w:r>
         <w:rPr>
@@ -1135,28 +625,7 @@
           <w:rFonts w:cs="Aparajita"/>
           <w:sz w:val="20"/>
         </w:rPr>
-        <w:t xml:space="preserve">que gera um vetor de instruções para o robô executar. </w:t>
-      </w:r>
-      <w:r>
-        <w:rPr>
-          <w:rFonts w:cs="Aparajita"/>
-          <w:sz w:val="20"/>
-        </w:rPr>
-        <w:t>E</w:t>
-      </w:r>
-      <w:r>
-        <w:rPr>
-          <w:rFonts w:cs="Aparajita"/>
-          <w:sz w:val="20"/>
-        </w:rPr>
-        <w:t xml:space="preserve">ntretanto, para facilitar a correção desse projeto, todos os robôs executam as instruções presentes no arquivo "tprog.c", gerado pelo montador </w:t>
-      </w:r>
-      <w:r>
-        <w:rPr>
-          <w:rFonts w:cs="Aparajita"/>
-          <w:sz w:val="20"/>
-        </w:rPr>
-        <w:t xml:space="preserve">e a função </w:t>
+        <w:t xml:space="preserve">que gera um vetor de instruções para o robô executar. Entretanto, para facilitar a correção desse projeto, todos os robôs executam as instruções presentes no arquivo "tprog.c", gerado pelo montador e a função </w:t>
       </w:r>
       <w:r>
         <w:rPr>
@@ -1188,49 +657,7 @@
           <w:sz w:val="20"/>
         </w:rPr>
         <w:tab/>
-        <w:t xml:space="preserve">Para melhorar a experiência do jogador </w:t>
-      </w:r>
-      <w:r>
-        <w:rPr>
-          <w:rFonts w:cs="Aparajita"/>
-          <w:sz w:val="20"/>
-        </w:rPr>
-        <w:t>e o andamento do jogo em geral</w:t>
-      </w:r>
-      <w:r>
-        <w:rPr>
-          <w:rFonts w:cs="Aparajita"/>
-          <w:sz w:val="20"/>
-        </w:rPr>
-        <w:t xml:space="preserve">, </w:t>
-      </w:r>
-      <w:r>
-        <w:rPr>
-          <w:rFonts w:cs="Aparajita"/>
-          <w:sz w:val="20"/>
-        </w:rPr>
-        <w:t>há</w:t>
-      </w:r>
-      <w:r>
-        <w:rPr>
-          <w:rFonts w:cs="Aparajita"/>
-          <w:sz w:val="20"/>
-        </w:rPr>
-        <w:t xml:space="preserve"> </w:t>
-      </w:r>
-      <w:r>
-        <w:rPr>
-          <w:rFonts w:cs="Aparajita"/>
-          <w:sz w:val="20"/>
-        </w:rPr>
-        <w:t>um</w:t>
-      </w:r>
-      <w:r>
-        <w:rPr>
-          <w:rFonts w:cs="Aparajita"/>
-          <w:sz w:val="20"/>
-        </w:rPr>
-        <w:t>a pausa de um segundo a cada chamada de sistema que o robô faz.</w:t>
+        <w:t>Para melhorar a experiência do jogador e o andamento do jogo em geral, há uma pausa de um segundo a cada chamada de sistema que o robô faz.</w:t>
       </w:r>
     </w:p>
     <w:p>
@@ -1244,14 +671,7 @@
           <w:sz w:val="20"/>
         </w:rPr>
         <w:tab/>
-        <w:t xml:space="preserve">Para um robô obter informação sobre a célula atual ou vizinha ele deve solicitar ao sistema </w:t>
-      </w:r>
-      <w:r>
-        <w:rPr>
-          <w:rFonts w:cs="Aparajita"/>
-          <w:sz w:val="20"/>
-        </w:rPr>
-        <w:t xml:space="preserve">(o jogador realiza tal ação com o código </w:t>
+        <w:t xml:space="preserve">Para um robô obter informação sobre a célula atual ou vizinha ele deve solicitar ao sistema (o jogador realiza tal ação com o código </w:t>
       </w:r>
       <w:r>
         <w:rPr>
@@ -1285,21 +705,7 @@
           <w:rFonts w:cs="Aparajita"/>
           <w:sz w:val="20"/>
         </w:rPr>
-        <w:t xml:space="preserve">se for possível, </w:t>
-      </w:r>
-      <w:r>
-        <w:rPr>
-          <w:rFonts w:cs="Aparajita"/>
-          <w:sz w:val="20"/>
-        </w:rPr>
-        <w:t>será empilhado</w:t>
-      </w:r>
-      <w:r>
-        <w:rPr>
-          <w:rFonts w:cs="Aparajita"/>
-          <w:sz w:val="20"/>
-        </w:rPr>
-        <w:t xml:space="preserve"> em sua pilha de dados, sem penalidades.</w:t>
+        <w:t>se for possível, será empilhado em sua pilha de dados, sem penalidades.</w:t>
       </w:r>
     </w:p>
     <w:p>
@@ -1313,21 +719,7 @@
           <w:sz w:val="20"/>
         </w:rPr>
         <w:tab/>
-        <w:t xml:space="preserve">O jogo tem, no máximo, 500 rodadas. Caso o jogo não termine até </w:t>
-      </w:r>
-      <w:r>
-        <w:rPr>
-          <w:rFonts w:cs="Aparajita"/>
-          <w:sz w:val="20"/>
-        </w:rPr>
-        <w:t>a</w:t>
-      </w:r>
-      <w:r>
-        <w:rPr>
-          <w:rFonts w:cs="Aparajita"/>
-          <w:sz w:val="20"/>
-        </w:rPr>
-        <w:t xml:space="preserve"> última rodada, o sistema acabará o jogo contando quantos pontos cada time marcou e anunciando o(s) vencedor(es).</w:t>
+        <w:t>O jogo tem, no máximo, 500 rodadas. Caso o jogo não termine até a última rodada, o sistema acabará o jogo contando quantos pontos cada time marcou e anunciando o(s) vencedor(es).</w:t>
       </w:r>
     </w:p>
     <w:p>
@@ -1359,35 +751,7 @@
           <w:sz w:val="20"/>
         </w:rPr>
         <w:tab/>
-        <w:t xml:space="preserve">Como agora podemos ver os robôs, </w:t>
-      </w:r>
-      <w:r>
-        <w:rPr>
-          <w:rFonts w:cs="Aparajita"/>
-          <w:sz w:val="20"/>
-        </w:rPr>
-        <w:t>testamos novamente</w:t>
-      </w:r>
-      <w:r>
-        <w:rPr>
-          <w:rFonts w:cs="Aparajita"/>
-          <w:sz w:val="20"/>
-        </w:rPr>
-        <w:t xml:space="preserve"> todos os recursos </w:t>
-      </w:r>
-      <w:r>
-        <w:rPr>
-          <w:rFonts w:cs="Aparajita"/>
-          <w:sz w:val="20"/>
-        </w:rPr>
-        <w:t>que implementamos no</w:t>
-      </w:r>
-      <w:r>
-        <w:rPr>
-          <w:rFonts w:cs="Aparajita"/>
-          <w:sz w:val="20"/>
-        </w:rPr>
-        <w:t xml:space="preserve"> jogo e houve melhoras em alguns trechos de código, relatado melhor na seção </w:t>
+        <w:t xml:space="preserve">Como agora podemos ver os robôs, testamos novamente todos os recursos que implementamos no jogo e houve melhoras em alguns trechos de código, relatado melhor na seção </w:t>
       </w:r>
       <w:r>
         <w:rPr>
@@ -1415,7 +779,10 @@
         </w:rPr>
       </w:pPr>
       <w:r>
-        <w:rPr/>
+        <w:rPr>
+          <w:rFonts w:cs="Aparajita"/>
+          <w:sz w:val="20"/>
+        </w:rPr>
       </w:r>
     </w:p>
     <w:p>
@@ -1428,7 +795,10 @@
         </w:rPr>
       </w:pPr>
       <w:r>
-        <w:rPr/>
+        <w:rPr>
+          <w:rFonts w:cs="Aparajita"/>
+          <w:sz w:val="20"/>
+        </w:rPr>
       </w:r>
     </w:p>
     <w:p>
@@ -1441,7 +811,10 @@
         </w:rPr>
       </w:pPr>
       <w:r>
-        <w:rPr/>
+        <w:rPr>
+          <w:rFonts w:cs="Aparajita"/>
+          <w:sz w:val="20"/>
+        </w:rPr>
       </w:r>
     </w:p>
     <w:p>
@@ -1590,21 +963,21 @@
         <w:jc w:val="left"/>
         <w:tblInd w:w="0" w:type="dxa"/>
         <w:tblBorders>
-          <w:top w:val="single" w:sz="2" w:space="0" w:color="000000"/>
-          <w:left w:val="single" w:sz="2" w:space="0" w:color="000000"/>
-          <w:bottom w:val="single" w:sz="2" w:space="0" w:color="000000"/>
-          <w:insideH w:val="single" w:sz="2" w:space="0" w:color="000000"/>
+          <w:top w:val="single" w:sz="2" w:space="0" w:color="000001"/>
+          <w:left w:val="single" w:sz="2" w:space="0" w:color="000001"/>
+          <w:bottom w:val="single" w:sz="2" w:space="0" w:color="000001"/>
+          <w:insideH w:val="single" w:sz="2" w:space="0" w:color="000001"/>
         </w:tblBorders>
         <w:tblCellMar>
           <w:top w:w="55" w:type="dxa"/>
-          <w:left w:w="54" w:type="dxa"/>
+          <w:left w:w="51" w:type="dxa"/>
           <w:bottom w:w="55" w:type="dxa"/>
           <w:right w:w="55" w:type="dxa"/>
         </w:tblCellMar>
       </w:tblPr>
       <w:tblGrid>
         <w:gridCol w:w="4252"/>
-        <w:gridCol w:w="4252"/>
+        <w:gridCol w:w="4251"/>
       </w:tblGrid>
       <w:tr>
         <w:trPr/>
@@ -1612,14 +985,14 @@
           <w:tcPr>
             <w:tcW w:w="4252" w:type="dxa"/>
             <w:tcBorders>
-              <w:top w:val="single" w:sz="2" w:space="0" w:color="000000"/>
-              <w:left w:val="single" w:sz="2" w:space="0" w:color="000000"/>
-              <w:bottom w:val="single" w:sz="2" w:space="0" w:color="000000"/>
-              <w:insideH w:val="single" w:sz="2" w:space="0" w:color="000000"/>
+              <w:top w:val="single" w:sz="2" w:space="0" w:color="000001"/>
+              <w:left w:val="single" w:sz="2" w:space="0" w:color="000001"/>
+              <w:bottom w:val="single" w:sz="2" w:space="0" w:color="000001"/>
+              <w:insideH w:val="single" w:sz="2" w:space="0" w:color="000001"/>
             </w:tcBorders>
             <w:shd w:fill="auto" w:val="clear"/>
             <w:tcMar>
-              <w:left w:w="54" w:type="dxa"/>
+              <w:left w:w="51" w:type="dxa"/>
             </w:tcMar>
           </w:tcPr>
           <w:p>
@@ -1637,31 +1010,24 @@
                 <w:rFonts w:cs="Aparajita"/>
                 <w:sz w:val="20"/>
               </w:rPr>
-              <w:t xml:space="preserve">Instrução </w:t>
-            </w:r>
-            <w:r>
-              <w:rPr>
-                <w:rFonts w:cs="Aparajita"/>
-                <w:sz w:val="20"/>
-              </w:rPr>
-              <w:t>+ argumentos</w:t>
+              <w:t>Instrução + argumentos</w:t>
             </w:r>
           </w:p>
         </w:tc>
         <w:tc>
           <w:tcPr>
-            <w:tcW w:w="4252" w:type="dxa"/>
+            <w:tcW w:w="4251" w:type="dxa"/>
             <w:tcBorders>
-              <w:top w:val="single" w:sz="2" w:space="0" w:color="000000"/>
-              <w:left w:val="single" w:sz="2" w:space="0" w:color="000000"/>
-              <w:bottom w:val="single" w:sz="2" w:space="0" w:color="000000"/>
-              <w:right w:val="single" w:sz="2" w:space="0" w:color="000000"/>
-              <w:insideH w:val="single" w:sz="2" w:space="0" w:color="000000"/>
-              <w:insideV w:val="single" w:sz="2" w:space="0" w:color="000000"/>
+              <w:top w:val="single" w:sz="2" w:space="0" w:color="000001"/>
+              <w:left w:val="single" w:sz="2" w:space="0" w:color="000001"/>
+              <w:bottom w:val="single" w:sz="2" w:space="0" w:color="000001"/>
+              <w:right w:val="single" w:sz="2" w:space="0" w:color="000001"/>
+              <w:insideH w:val="single" w:sz="2" w:space="0" w:color="000001"/>
+              <w:insideV w:val="single" w:sz="2" w:space="0" w:color="000001"/>
             </w:tcBorders>
             <w:shd w:fill="auto" w:val="clear"/>
             <w:tcMar>
-              <w:left w:w="54" w:type="dxa"/>
+              <w:left w:w="51" w:type="dxa"/>
             </w:tcMar>
           </w:tcPr>
           <w:p>
@@ -1690,13 +1056,14 @@
           <w:tcPr>
             <w:tcW w:w="4252" w:type="dxa"/>
             <w:tcBorders>
-              <w:left w:val="single" w:sz="2" w:space="0" w:color="000000"/>
-              <w:bottom w:val="single" w:sz="2" w:space="0" w:color="000000"/>
-              <w:insideH w:val="single" w:sz="2" w:space="0" w:color="000000"/>
+              <w:top w:val="single" w:sz="2" w:space="0" w:color="000001"/>
+              <w:left w:val="single" w:sz="2" w:space="0" w:color="000001"/>
+              <w:bottom w:val="single" w:sz="2" w:space="0" w:color="000001"/>
+              <w:insideH w:val="single" w:sz="2" w:space="0" w:color="000001"/>
             </w:tcBorders>
             <w:shd w:fill="auto" w:val="clear"/>
             <w:tcMar>
-              <w:left w:w="54" w:type="dxa"/>
+              <w:left w:w="51" w:type="dxa"/>
             </w:tcMar>
           </w:tcPr>
           <w:p>
@@ -1719,41 +1086,24 @@
                 <w:iCs/>
                 <w:sz w:val="20"/>
               </w:rPr>
-              <w:t>r</w:t>
-            </w:r>
-            <w:r>
-              <w:rPr>
-                <w:rFonts w:cs="Aparajita"/>
-                <w:i/>
-                <w:iCs/>
-                <w:sz w:val="20"/>
-              </w:rPr>
-              <w:t xml:space="preserve">ob  </w:t>
-            </w:r>
-            <w:r>
-              <w:rPr>
-                <w:rFonts w:cs="Aparajita"/>
-                <w:i/>
-                <w:iCs/>
-                <w:sz w:val="20"/>
-              </w:rPr>
-              <w:t>img</w:t>
+              <w:t>rob  img</w:t>
             </w:r>
           </w:p>
         </w:tc>
         <w:tc>
           <w:tcPr>
-            <w:tcW w:w="4252" w:type="dxa"/>
+            <w:tcW w:w="4251" w:type="dxa"/>
             <w:tcBorders>
-              <w:left w:val="single" w:sz="2" w:space="0" w:color="000000"/>
-              <w:bottom w:val="single" w:sz="2" w:space="0" w:color="000000"/>
-              <w:right w:val="single" w:sz="2" w:space="0" w:color="000000"/>
-              <w:insideH w:val="single" w:sz="2" w:space="0" w:color="000000"/>
-              <w:insideV w:val="single" w:sz="2" w:space="0" w:color="000000"/>
+              <w:top w:val="single" w:sz="2" w:space="0" w:color="000001"/>
+              <w:left w:val="single" w:sz="2" w:space="0" w:color="000001"/>
+              <w:bottom w:val="single" w:sz="2" w:space="0" w:color="000001"/>
+              <w:right w:val="single" w:sz="2" w:space="0" w:color="000001"/>
+              <w:insideH w:val="single" w:sz="2" w:space="0" w:color="000001"/>
+              <w:insideV w:val="single" w:sz="2" w:space="0" w:color="000001"/>
             </w:tcBorders>
             <w:shd w:fill="auto" w:val="clear"/>
             <w:tcMar>
-              <w:left w:w="54" w:type="dxa"/>
+              <w:left w:w="51" w:type="dxa"/>
             </w:tcMar>
           </w:tcPr>
           <w:p>
@@ -1799,13 +1149,14 @@
           <w:tcPr>
             <w:tcW w:w="4252" w:type="dxa"/>
             <w:tcBorders>
-              <w:left w:val="single" w:sz="2" w:space="0" w:color="000000"/>
-              <w:bottom w:val="single" w:sz="2" w:space="0" w:color="000000"/>
-              <w:insideH w:val="single" w:sz="2" w:space="0" w:color="000000"/>
+              <w:top w:val="single" w:sz="2" w:space="0" w:color="000001"/>
+              <w:left w:val="single" w:sz="2" w:space="0" w:color="000001"/>
+              <w:bottom w:val="single" w:sz="2" w:space="0" w:color="000001"/>
+              <w:insideH w:val="single" w:sz="2" w:space="0" w:color="000001"/>
             </w:tcBorders>
             <w:shd w:fill="auto" w:val="clear"/>
             <w:tcMar>
-              <w:left w:w="54" w:type="dxa"/>
+              <w:left w:w="51" w:type="dxa"/>
             </w:tcMar>
           </w:tcPr>
           <w:p>
@@ -1834,17 +1185,18 @@
         </w:tc>
         <w:tc>
           <w:tcPr>
-            <w:tcW w:w="4252" w:type="dxa"/>
+            <w:tcW w:w="4251" w:type="dxa"/>
             <w:tcBorders>
-              <w:left w:val="single" w:sz="2" w:space="0" w:color="000000"/>
-              <w:bottom w:val="single" w:sz="2" w:space="0" w:color="000000"/>
-              <w:right w:val="single" w:sz="2" w:space="0" w:color="000000"/>
-              <w:insideH w:val="single" w:sz="2" w:space="0" w:color="000000"/>
-              <w:insideV w:val="single" w:sz="2" w:space="0" w:color="000000"/>
+              <w:top w:val="single" w:sz="2" w:space="0" w:color="000001"/>
+              <w:left w:val="single" w:sz="2" w:space="0" w:color="000001"/>
+              <w:bottom w:val="single" w:sz="2" w:space="0" w:color="000001"/>
+              <w:right w:val="single" w:sz="2" w:space="0" w:color="000001"/>
+              <w:insideH w:val="single" w:sz="2" w:space="0" w:color="000001"/>
+              <w:insideV w:val="single" w:sz="2" w:space="0" w:color="000001"/>
             </w:tcBorders>
             <w:shd w:fill="auto" w:val="clear"/>
             <w:tcMar>
-              <w:left w:w="54" w:type="dxa"/>
+              <w:left w:w="51" w:type="dxa"/>
             </w:tcMar>
           </w:tcPr>
           <w:p>
@@ -1872,13 +1224,14 @@
           <w:tcPr>
             <w:tcW w:w="4252" w:type="dxa"/>
             <w:tcBorders>
-              <w:left w:val="single" w:sz="2" w:space="0" w:color="000000"/>
-              <w:bottom w:val="single" w:sz="2" w:space="0" w:color="000000"/>
-              <w:insideH w:val="single" w:sz="2" w:space="0" w:color="000000"/>
+              <w:top w:val="single" w:sz="2" w:space="0" w:color="000001"/>
+              <w:left w:val="single" w:sz="2" w:space="0" w:color="000001"/>
+              <w:bottom w:val="single" w:sz="2" w:space="0" w:color="000001"/>
+              <w:insideH w:val="single" w:sz="2" w:space="0" w:color="000001"/>
             </w:tcBorders>
             <w:shd w:fill="auto" w:val="clear"/>
             <w:tcMar>
-              <w:left w:w="54" w:type="dxa"/>
+              <w:left w:w="51" w:type="dxa"/>
             </w:tcMar>
           </w:tcPr>
           <w:p>
@@ -1906,17 +1259,18 @@
         </w:tc>
         <w:tc>
           <w:tcPr>
-            <w:tcW w:w="4252" w:type="dxa"/>
+            <w:tcW w:w="4251" w:type="dxa"/>
             <w:tcBorders>
-              <w:left w:val="single" w:sz="2" w:space="0" w:color="000000"/>
-              <w:bottom w:val="single" w:sz="2" w:space="0" w:color="000000"/>
-              <w:right w:val="single" w:sz="2" w:space="0" w:color="000000"/>
-              <w:insideH w:val="single" w:sz="2" w:space="0" w:color="000000"/>
-              <w:insideV w:val="single" w:sz="2" w:space="0" w:color="000000"/>
+              <w:top w:val="single" w:sz="2" w:space="0" w:color="000001"/>
+              <w:left w:val="single" w:sz="2" w:space="0" w:color="000001"/>
+              <w:bottom w:val="single" w:sz="2" w:space="0" w:color="000001"/>
+              <w:right w:val="single" w:sz="2" w:space="0" w:color="000001"/>
+              <w:insideH w:val="single" w:sz="2" w:space="0" w:color="000001"/>
+              <w:insideV w:val="single" w:sz="2" w:space="0" w:color="000001"/>
             </w:tcBorders>
             <w:shd w:fill="auto" w:val="clear"/>
             <w:tcMar>
-              <w:left w:w="54" w:type="dxa"/>
+              <w:left w:w="51" w:type="dxa"/>
             </w:tcMar>
           </w:tcPr>
           <w:p>
@@ -2088,13 +1442,14 @@
           <w:tcPr>
             <w:tcW w:w="4252" w:type="dxa"/>
             <w:tcBorders>
-              <w:left w:val="single" w:sz="2" w:space="0" w:color="000000"/>
-              <w:bottom w:val="single" w:sz="2" w:space="0" w:color="000000"/>
-              <w:insideH w:val="single" w:sz="2" w:space="0" w:color="000000"/>
+              <w:top w:val="single" w:sz="2" w:space="0" w:color="000001"/>
+              <w:left w:val="single" w:sz="2" w:space="0" w:color="000001"/>
+              <w:bottom w:val="single" w:sz="2" w:space="0" w:color="000001"/>
+              <w:insideH w:val="single" w:sz="2" w:space="0" w:color="000001"/>
             </w:tcBorders>
             <w:shd w:fill="auto" w:val="clear"/>
             <w:tcMar>
-              <w:left w:w="54" w:type="dxa"/>
+              <w:left w:w="51" w:type="dxa"/>
             </w:tcMar>
           </w:tcPr>
           <w:p>
@@ -2122,17 +1477,18 @@
         </w:tc>
         <w:tc>
           <w:tcPr>
-            <w:tcW w:w="4252" w:type="dxa"/>
+            <w:tcW w:w="4251" w:type="dxa"/>
             <w:tcBorders>
-              <w:left w:val="single" w:sz="2" w:space="0" w:color="000000"/>
-              <w:bottom w:val="single" w:sz="2" w:space="0" w:color="000000"/>
-              <w:right w:val="single" w:sz="2" w:space="0" w:color="000000"/>
-              <w:insideH w:val="single" w:sz="2" w:space="0" w:color="000000"/>
-              <w:insideV w:val="single" w:sz="2" w:space="0" w:color="000000"/>
+              <w:top w:val="single" w:sz="2" w:space="0" w:color="000001"/>
+              <w:left w:val="single" w:sz="2" w:space="0" w:color="000001"/>
+              <w:bottom w:val="single" w:sz="2" w:space="0" w:color="000001"/>
+              <w:right w:val="single" w:sz="2" w:space="0" w:color="000001"/>
+              <w:insideH w:val="single" w:sz="2" w:space="0" w:color="000001"/>
+              <w:insideV w:val="single" w:sz="2" w:space="0" w:color="000001"/>
             </w:tcBorders>
             <w:shd w:fill="auto" w:val="clear"/>
             <w:tcMar>
-              <w:left w:w="54" w:type="dxa"/>
+              <w:left w:w="51" w:type="dxa"/>
             </w:tcMar>
           </w:tcPr>
           <w:p>
@@ -2160,13 +1516,14 @@
           <w:tcPr>
             <w:tcW w:w="4252" w:type="dxa"/>
             <w:tcBorders>
-              <w:left w:val="single" w:sz="2" w:space="0" w:color="000000"/>
-              <w:bottom w:val="single" w:sz="2" w:space="0" w:color="000000"/>
-              <w:insideH w:val="single" w:sz="2" w:space="0" w:color="000000"/>
+              <w:top w:val="single" w:sz="2" w:space="0" w:color="000001"/>
+              <w:left w:val="single" w:sz="2" w:space="0" w:color="000001"/>
+              <w:bottom w:val="single" w:sz="2" w:space="0" w:color="000001"/>
+              <w:insideH w:val="single" w:sz="2" w:space="0" w:color="000001"/>
             </w:tcBorders>
             <w:shd w:fill="auto" w:val="clear"/>
             <w:tcMar>
-              <w:left w:w="54" w:type="dxa"/>
+              <w:left w:w="51" w:type="dxa"/>
             </w:tcMar>
           </w:tcPr>
           <w:p>
@@ -2194,17 +1551,18 @@
         </w:tc>
         <w:tc>
           <w:tcPr>
-            <w:tcW w:w="4252" w:type="dxa"/>
+            <w:tcW w:w="4251" w:type="dxa"/>
             <w:tcBorders>
-              <w:left w:val="single" w:sz="2" w:space="0" w:color="000000"/>
-              <w:bottom w:val="single" w:sz="2" w:space="0" w:color="000000"/>
-              <w:right w:val="single" w:sz="2" w:space="0" w:color="000000"/>
-              <w:insideH w:val="single" w:sz="2" w:space="0" w:color="000000"/>
-              <w:insideV w:val="single" w:sz="2" w:space="0" w:color="000000"/>
+              <w:top w:val="single" w:sz="2" w:space="0" w:color="000001"/>
+              <w:left w:val="single" w:sz="2" w:space="0" w:color="000001"/>
+              <w:bottom w:val="single" w:sz="2" w:space="0" w:color="000001"/>
+              <w:right w:val="single" w:sz="2" w:space="0" w:color="000001"/>
+              <w:insideH w:val="single" w:sz="2" w:space="0" w:color="000001"/>
+              <w:insideV w:val="single" w:sz="2" w:space="0" w:color="000001"/>
             </w:tcBorders>
             <w:shd w:fill="auto" w:val="clear"/>
             <w:tcMar>
-              <w:left w:w="54" w:type="dxa"/>
+              <w:left w:w="51" w:type="dxa"/>
             </w:tcMar>
           </w:tcPr>
           <w:p>
@@ -2232,13 +1590,14 @@
           <w:tcPr>
             <w:tcW w:w="4252" w:type="dxa"/>
             <w:tcBorders>
-              <w:left w:val="single" w:sz="2" w:space="0" w:color="000000"/>
-              <w:bottom w:val="single" w:sz="2" w:space="0" w:color="000000"/>
-              <w:insideH w:val="single" w:sz="2" w:space="0" w:color="000000"/>
+              <w:top w:val="single" w:sz="2" w:space="0" w:color="000001"/>
+              <w:left w:val="single" w:sz="2" w:space="0" w:color="000001"/>
+              <w:bottom w:val="single" w:sz="2" w:space="0" w:color="000001"/>
+              <w:insideH w:val="single" w:sz="2" w:space="0" w:color="000001"/>
             </w:tcBorders>
             <w:shd w:fill="auto" w:val="clear"/>
             <w:tcMar>
-              <w:left w:w="54" w:type="dxa"/>
+              <w:left w:w="51" w:type="dxa"/>
             </w:tcMar>
           </w:tcPr>
           <w:p>
@@ -2266,17 +1625,18 @@
         </w:tc>
         <w:tc>
           <w:tcPr>
-            <w:tcW w:w="4252" w:type="dxa"/>
+            <w:tcW w:w="4251" w:type="dxa"/>
             <w:tcBorders>
-              <w:left w:val="single" w:sz="2" w:space="0" w:color="000000"/>
-              <w:bottom w:val="single" w:sz="2" w:space="0" w:color="000000"/>
-              <w:right w:val="single" w:sz="2" w:space="0" w:color="000000"/>
-              <w:insideH w:val="single" w:sz="2" w:space="0" w:color="000000"/>
-              <w:insideV w:val="single" w:sz="2" w:space="0" w:color="000000"/>
+              <w:top w:val="single" w:sz="2" w:space="0" w:color="000001"/>
+              <w:left w:val="single" w:sz="2" w:space="0" w:color="000001"/>
+              <w:bottom w:val="single" w:sz="2" w:space="0" w:color="000001"/>
+              <w:right w:val="single" w:sz="2" w:space="0" w:color="000001"/>
+              <w:insideH w:val="single" w:sz="2" w:space="0" w:color="000001"/>
+              <w:insideV w:val="single" w:sz="2" w:space="0" w:color="000001"/>
             </w:tcBorders>
             <w:shd w:fill="auto" w:val="clear"/>
             <w:tcMar>
-              <w:left w:w="54" w:type="dxa"/>
+              <w:left w:w="51" w:type="dxa"/>
             </w:tcMar>
           </w:tcPr>
           <w:p>
@@ -2304,13 +1664,14 @@
           <w:tcPr>
             <w:tcW w:w="4252" w:type="dxa"/>
             <w:tcBorders>
-              <w:left w:val="single" w:sz="2" w:space="0" w:color="000000"/>
-              <w:bottom w:val="single" w:sz="2" w:space="0" w:color="000000"/>
-              <w:insideH w:val="single" w:sz="2" w:space="0" w:color="000000"/>
+              <w:top w:val="single" w:sz="2" w:space="0" w:color="000001"/>
+              <w:left w:val="single" w:sz="2" w:space="0" w:color="000001"/>
+              <w:bottom w:val="single" w:sz="2" w:space="0" w:color="000001"/>
+              <w:insideH w:val="single" w:sz="2" w:space="0" w:color="000001"/>
             </w:tcBorders>
             <w:shd w:fill="auto" w:val="clear"/>
             <w:tcMar>
-              <w:left w:w="54" w:type="dxa"/>
+              <w:left w:w="51" w:type="dxa"/>
             </w:tcMar>
           </w:tcPr>
           <w:p>
@@ -2338,17 +1699,18 @@
         </w:tc>
         <w:tc>
           <w:tcPr>
-            <w:tcW w:w="4252" w:type="dxa"/>
+            <w:tcW w:w="4251" w:type="dxa"/>
             <w:tcBorders>
-              <w:left w:val="single" w:sz="2" w:space="0" w:color="000000"/>
-              <w:bottom w:val="single" w:sz="2" w:space="0" w:color="000000"/>
-              <w:right w:val="single" w:sz="2" w:space="0" w:color="000000"/>
-              <w:insideH w:val="single" w:sz="2" w:space="0" w:color="000000"/>
-              <w:insideV w:val="single" w:sz="2" w:space="0" w:color="000000"/>
+              <w:top w:val="single" w:sz="2" w:space="0" w:color="000001"/>
+              <w:left w:val="single" w:sz="2" w:space="0" w:color="000001"/>
+              <w:bottom w:val="single" w:sz="2" w:space="0" w:color="000001"/>
+              <w:right w:val="single" w:sz="2" w:space="0" w:color="000001"/>
+              <w:insideH w:val="single" w:sz="2" w:space="0" w:color="000001"/>
+              <w:insideV w:val="single" w:sz="2" w:space="0" w:color="000001"/>
             </w:tcBorders>
             <w:shd w:fill="auto" w:val="clear"/>
             <w:tcMar>
-              <w:left w:w="54" w:type="dxa"/>
+              <w:left w:w="51" w:type="dxa"/>
             </w:tcMar>
           </w:tcPr>
           <w:p>
@@ -2376,13 +1738,14 @@
           <w:tcPr>
             <w:tcW w:w="4252" w:type="dxa"/>
             <w:tcBorders>
-              <w:left w:val="single" w:sz="2" w:space="0" w:color="000000"/>
-              <w:bottom w:val="single" w:sz="2" w:space="0" w:color="000000"/>
-              <w:insideH w:val="single" w:sz="2" w:space="0" w:color="000000"/>
+              <w:top w:val="single" w:sz="2" w:space="0" w:color="000001"/>
+              <w:left w:val="single" w:sz="2" w:space="0" w:color="000001"/>
+              <w:bottom w:val="single" w:sz="2" w:space="0" w:color="000001"/>
+              <w:insideH w:val="single" w:sz="2" w:space="0" w:color="000001"/>
             </w:tcBorders>
             <w:shd w:fill="auto" w:val="clear"/>
             <w:tcMar>
-              <w:left w:w="54" w:type="dxa"/>
+              <w:left w:w="51" w:type="dxa"/>
             </w:tcMar>
           </w:tcPr>
           <w:p>
@@ -2410,17 +1773,18 @@
         </w:tc>
         <w:tc>
           <w:tcPr>
-            <w:tcW w:w="4252" w:type="dxa"/>
+            <w:tcW w:w="4251" w:type="dxa"/>
             <w:tcBorders>
-              <w:left w:val="single" w:sz="2" w:space="0" w:color="000000"/>
-              <w:bottom w:val="single" w:sz="2" w:space="0" w:color="000000"/>
-              <w:right w:val="single" w:sz="2" w:space="0" w:color="000000"/>
-              <w:insideH w:val="single" w:sz="2" w:space="0" w:color="000000"/>
-              <w:insideV w:val="single" w:sz="2" w:space="0" w:color="000000"/>
+              <w:top w:val="single" w:sz="2" w:space="0" w:color="000001"/>
+              <w:left w:val="single" w:sz="2" w:space="0" w:color="000001"/>
+              <w:bottom w:val="single" w:sz="2" w:space="0" w:color="000001"/>
+              <w:right w:val="single" w:sz="2" w:space="0" w:color="000001"/>
+              <w:insideH w:val="single" w:sz="2" w:space="0" w:color="000001"/>
+              <w:insideV w:val="single" w:sz="2" w:space="0" w:color="000001"/>
             </w:tcBorders>
             <w:shd w:fill="auto" w:val="clear"/>
             <w:tcMar>
-              <w:left w:w="54" w:type="dxa"/>
+              <w:left w:w="51" w:type="dxa"/>
             </w:tcMar>
           </w:tcPr>
           <w:p>
@@ -2448,13 +1812,14 @@
           <w:tcPr>
             <w:tcW w:w="4252" w:type="dxa"/>
             <w:tcBorders>
-              <w:left w:val="single" w:sz="2" w:space="0" w:color="000000"/>
-              <w:bottom w:val="single" w:sz="2" w:space="0" w:color="000000"/>
-              <w:insideH w:val="single" w:sz="2" w:space="0" w:color="000000"/>
+              <w:top w:val="single" w:sz="2" w:space="0" w:color="000001"/>
+              <w:left w:val="single" w:sz="2" w:space="0" w:color="000001"/>
+              <w:bottom w:val="single" w:sz="2" w:space="0" w:color="000001"/>
+              <w:insideH w:val="single" w:sz="2" w:space="0" w:color="000001"/>
             </w:tcBorders>
             <w:shd w:fill="auto" w:val="clear"/>
             <w:tcMar>
-              <w:left w:w="54" w:type="dxa"/>
+              <w:left w:w="51" w:type="dxa"/>
             </w:tcMar>
           </w:tcPr>
           <w:p>
@@ -2482,17 +1847,18 @@
         </w:tc>
         <w:tc>
           <w:tcPr>
-            <w:tcW w:w="4252" w:type="dxa"/>
+            <w:tcW w:w="4251" w:type="dxa"/>
             <w:tcBorders>
-              <w:left w:val="single" w:sz="2" w:space="0" w:color="000000"/>
-              <w:bottom w:val="single" w:sz="2" w:space="0" w:color="000000"/>
-              <w:right w:val="single" w:sz="2" w:space="0" w:color="000000"/>
-              <w:insideH w:val="single" w:sz="2" w:space="0" w:color="000000"/>
-              <w:insideV w:val="single" w:sz="2" w:space="0" w:color="000000"/>
+              <w:top w:val="single" w:sz="2" w:space="0" w:color="000001"/>
+              <w:left w:val="single" w:sz="2" w:space="0" w:color="000001"/>
+              <w:bottom w:val="single" w:sz="2" w:space="0" w:color="000001"/>
+              <w:right w:val="single" w:sz="2" w:space="0" w:color="000001"/>
+              <w:insideH w:val="single" w:sz="2" w:space="0" w:color="000001"/>
+              <w:insideV w:val="single" w:sz="2" w:space="0" w:color="000001"/>
             </w:tcBorders>
             <w:shd w:fill="auto" w:val="clear"/>
             <w:tcMar>
-              <w:left w:w="54" w:type="dxa"/>
+              <w:left w:w="51" w:type="dxa"/>
             </w:tcMar>
           </w:tcPr>
           <w:p>
@@ -2527,29 +1893,20 @@
       </w:pPr>
       <w:r>
         <w:rPr>
-          <w:rFonts w:cs="Aparajita"/>
-          <w:sz w:val="20"/>
-        </w:rPr>
-      </w:r>
-    </w:p>
-    <w:p>
-      <w:pPr>
-        <w:pStyle w:val="Normal"/>
-        <w:rPr>
-          <w:rFonts w:cs="Aparajita"/>
-          <w:sz w:val="20"/>
-        </w:rPr>
-      </w:pPr>
-      <w:r>
-        <w:rPr>
-          <w:rFonts w:cs="Aparajita"/>
           <w:i w:val="false"/>
           <w:iCs w:val="false"/>
-          <w:sz w:val="20"/>
-          <w:szCs w:val="20"/>
-        </w:rPr>
-        <w:tab/>
-      </w:r>
+          <w:szCs w:val="20"/>
+        </w:rPr>
+      </w:r>
+    </w:p>
+    <w:p>
+      <w:pPr>
+        <w:pStyle w:val="Normal"/>
+        <w:rPr>
+          <w:rFonts w:cs="Aparajita"/>
+          <w:sz w:val="20"/>
+        </w:rPr>
+      </w:pPr>
       <w:r>
         <w:rPr>
           <w:rFonts w:cs="Aparajita"/>
@@ -2558,6 +1915,7 @@
           <w:sz w:val="20"/>
           <w:szCs w:val="20"/>
         </w:rPr>
+        <w:tab/>
         <w:t xml:space="preserve">Todas as instruções descritas acima são enviadas ao programa </w:t>
       </w:r>
       <w:r>
@@ -2633,8 +1991,9 @@
       </w:pPr>
       <w:r>
         <w:rPr>
-          <w:rFonts w:cs="Aparajita"/>
-          <w:sz w:val="20"/>
+          <w:i w:val="false"/>
+          <w:iCs w:val="false"/>
+          <w:szCs w:val="20"/>
         </w:rPr>
         <w:drawing>
           <wp:anchor behindDoc="0" distT="0" distB="0" distL="0" distR="0" simplePos="0" locked="0" layoutInCell="1" allowOverlap="1" relativeHeight="2">
@@ -2737,8 +2096,7 @@
       </w:pPr>
       <w:r>
         <w:rPr>
-          <w:rFonts w:cs="Aparajita"/>
-          <w:sz w:val="20"/>
+          <w:sz w:val="24"/>
         </w:rPr>
       </w:r>
     </w:p>
@@ -2874,43 +2232,39 @@
           <w:szCs w:val="20"/>
         </w:rPr>
         <w:tab/>
-        <w:tab/>
-      </w:r>
-    </w:p>
-    <w:p>
-      <w:pPr>
-        <w:pStyle w:val="Normal"/>
-        <w:rPr>
-          <w:rFonts w:cs="Aparajita"/>
-          <w:sz w:val="20"/>
-          <w:szCs w:val="20"/>
-        </w:rPr>
-      </w:pPr>
-      <w:r>
-        <w:rPr>
-          <w:rFonts w:cs="Aparajita"/>
-          <w:sz w:val="20"/>
-          <w:szCs w:val="20"/>
-        </w:rPr>
-        <w:tab/>
-        <w:t xml:space="preserve">As imagens </w:t>
-      </w:r>
-      <w:r>
-        <w:rPr>
-          <w:rFonts w:cs="Aparajita"/>
-          <w:sz w:val="20"/>
-          <w:szCs w:val="20"/>
-        </w:rPr>
-        <w:t>foram redimensionadas. Cada imagem foi obtida no seguinte endereço:</w:t>
-      </w:r>
-    </w:p>
-    <w:p>
-      <w:pPr>
-        <w:pStyle w:val="Normal"/>
-        <w:rPr>
-          <w:rFonts w:cs="Aparajita"/>
-          <w:sz w:val="20"/>
-        </w:rPr>
+      </w:r>
+      <w:r>
+        <w:rPr>
+          <w:rFonts w:cs="Aparajita"/>
+          <w:sz w:val="20"/>
+          <w:szCs w:val="20"/>
+        </w:rPr>
+        <w:tab/>
+      </w:r>
+    </w:p>
+    <w:p>
+      <w:pPr>
+        <w:pStyle w:val="Normal"/>
+        <w:rPr>
+          <w:rFonts w:cs="Aparajita"/>
+          <w:sz w:val="20"/>
+          <w:szCs w:val="20"/>
+        </w:rPr>
+      </w:pPr>
+      <w:r>
+        <w:rPr>
+          <w:rFonts w:cs="Aparajita"/>
+          <w:sz w:val="20"/>
+          <w:szCs w:val="20"/>
+        </w:rPr>
+        <w:tab/>
+        <w:t>As imagens foram redimensionadas. Cada imagem foi obtida no seguinte endereço:</w:t>
+      </w:r>
+    </w:p>
+    <w:p>
+      <w:pPr>
+        <w:pStyle w:val="Normal"/>
+        <w:rPr/>
       </w:pPr>
       <w:r>
         <w:rPr>
@@ -2953,10 +2307,7 @@
     <w:p>
       <w:pPr>
         <w:pStyle w:val="Normal"/>
-        <w:rPr>
-          <w:rFonts w:cs="Aparajita"/>
-          <w:sz w:val="20"/>
-        </w:rPr>
+        <w:rPr/>
       </w:pPr>
       <w:hyperlink r:id="rId7">
         <w:r>
@@ -3071,10 +2422,7 @@
     <w:p>
       <w:pPr>
         <w:pStyle w:val="Normal"/>
-        <w:rPr>
-          <w:rFonts w:cs="Aparajita"/>
-          <w:sz w:val="20"/>
-        </w:rPr>
+        <w:rPr/>
       </w:pPr>
       <w:r>
         <w:rPr>
@@ -3135,11 +2483,7 @@
     <w:p>
       <w:pPr>
         <w:pStyle w:val="Normal"/>
-        <w:rPr>
-          <w:rFonts w:cs="Aparajita"/>
-          <w:sz w:val="20"/>
-          <w:szCs w:val="20"/>
-        </w:rPr>
+        <w:rPr/>
       </w:pPr>
       <w:r>
         <w:rPr>
@@ -3169,6 +2513,20 @@
       </w:r>
       <w:r>
         <w:fldChar w:fldCharType="end"/>
+      </w:r>
+    </w:p>
+    <w:p>
+      <w:pPr>
+        <w:pStyle w:val="Normal"/>
+        <w:rPr/>
+      </w:pPr>
+      <w:r>
+        <w:rPr>
+          <w:rFonts w:cs="Aparajita"/>
+          <w:sz w:val="20"/>
+          <w:szCs w:val="20"/>
+        </w:rPr>
+        <w:t>Por ora, o término de uma partida não é representado significativamente na interface gráfica. O indicador de que um jogo terminou são mensagens no terminal. Estamos estudando uma maneira de emitir na interface do jogo uma notificação de que o jogo acabou, apontando os resultados da partida.</w:t>
       </w:r>
     </w:p>
     <w:p>
@@ -3213,44 +2571,13 @@
           <w:sz w:val="20"/>
         </w:rPr>
         <w:tab/>
-        <w:t xml:space="preserve">Foram feitos diversos testes. </w:t>
-      </w:r>
-      <w:r>
-        <w:rPr>
-          <w:rFonts w:cs="Aparajita"/>
-          <w:sz w:val="20"/>
-        </w:rPr>
-        <w:t>T</w:t>
-      </w:r>
-      <w:r>
-        <w:rPr>
-          <w:rFonts w:cs="Aparajita"/>
-          <w:sz w:val="20"/>
-        </w:rPr>
-        <w:t xml:space="preserve">odos os comandos e recursos do jogo </w:t>
-      </w:r>
-      <w:r>
-        <w:rPr>
-          <w:rFonts w:cs="Aparajita"/>
-          <w:sz w:val="20"/>
-        </w:rPr>
-        <w:t>foram testados</w:t>
-      </w:r>
-      <w:r>
-        <w:rPr>
-          <w:rFonts w:cs="Aparajita"/>
-          <w:sz w:val="20"/>
-        </w:rPr>
-        <w:t>.</w:t>
-      </w:r>
-    </w:p>
-    <w:p>
-      <w:pPr>
-        <w:pStyle w:val="Normal"/>
-        <w:rPr>
-          <w:rFonts w:cs="Aparajita"/>
-          <w:sz w:val="20"/>
-        </w:rPr>
+        <w:t>Foram feitos diversos testes. Todos os comandos e recursos do jogo foram testados.</w:t>
+      </w:r>
+    </w:p>
+    <w:p>
+      <w:pPr>
+        <w:pStyle w:val="Normal"/>
+        <w:rPr/>
       </w:pPr>
       <w:r>
         <w:rPr>
@@ -3266,7 +2593,34 @@
           <w:bCs/>
           <w:sz w:val="20"/>
         </w:rPr>
-        <w:t>Observação: As instruções que usamos para testar o jogo está disponíveis na pasta "Testes".</w:t>
+        <w:t>Observação: As instruções que usamos para testar o jogo estã</w:t>
+      </w:r>
+      <w:r>
+        <w:rPr>
+          <w:rFonts w:cs="Aparajita"/>
+          <w:b/>
+          <w:bCs/>
+          <w:sz w:val="20"/>
+        </w:rPr>
+        <w:t>o</w:t>
+      </w:r>
+      <w:r>
+        <w:rPr>
+          <w:rFonts w:cs="Aparajita"/>
+          <w:b/>
+          <w:bCs/>
+          <w:sz w:val="20"/>
+        </w:rPr>
+        <w:t xml:space="preserve"> disponíveis na pasta "Testes". </w:t>
+      </w:r>
+      <w:r>
+        <w:rPr>
+          <w:rFonts w:cs="Aparajita"/>
+          <w:b/>
+          <w:bCs/>
+          <w:sz w:val="20"/>
+        </w:rPr>
+        <w:t>Os testes lá utilizados são aplicados para múltiplos robôs no jogo.</w:t>
       </w:r>
     </w:p>
     <w:p>
@@ -3280,126 +2634,7 @@
           <w:sz w:val="20"/>
         </w:rPr>
         <w:tab/>
-        <w:t xml:space="preserve">Para testar </w:t>
-      </w:r>
-      <w:r>
-        <w:rPr>
-          <w:rFonts w:cs="Aparajita"/>
-          <w:sz w:val="20"/>
-        </w:rPr>
-        <w:t>a movimentação dos robôs</w:t>
-      </w:r>
-      <w:r>
-        <w:rPr>
-          <w:rFonts w:cs="Aparajita"/>
-          <w:sz w:val="20"/>
-        </w:rPr>
-        <w:t xml:space="preserve">, primeiro deixamos a arena com um só robô </w:t>
-      </w:r>
-      <w:r>
-        <w:rPr>
-          <w:rFonts w:cs="Aparajita"/>
-          <w:sz w:val="20"/>
-        </w:rPr>
-        <w:t>que</w:t>
-      </w:r>
-      <w:r>
-        <w:rPr>
-          <w:rFonts w:cs="Aparajita"/>
-          <w:sz w:val="20"/>
-        </w:rPr>
-        <w:t xml:space="preserve"> execut</w:t>
-      </w:r>
-      <w:r>
-        <w:rPr>
-          <w:rFonts w:cs="Aparajita"/>
-          <w:sz w:val="20"/>
-        </w:rPr>
-        <w:t>ou</w:t>
-      </w:r>
-      <w:r>
-        <w:rPr>
-          <w:rFonts w:cs="Aparajita"/>
-          <w:sz w:val="20"/>
-        </w:rPr>
-        <w:t xml:space="preserve"> as instruções presentes em "mov.txt". </w:t>
-      </w:r>
-      <w:r>
-        <w:rPr>
-          <w:rFonts w:cs="Aparajita"/>
-          <w:sz w:val="20"/>
-        </w:rPr>
-        <w:t>V</w:t>
-      </w:r>
-      <w:r>
-        <w:rPr>
-          <w:rFonts w:cs="Aparajita"/>
-          <w:sz w:val="20"/>
-        </w:rPr>
-        <w:t>erificamos que todas as direções em todos os possíveis casos estavam cert</w:t>
-      </w:r>
-      <w:r>
-        <w:rPr>
-          <w:rFonts w:cs="Aparajita"/>
-          <w:sz w:val="20"/>
-        </w:rPr>
-        <w:t>a</w:t>
-      </w:r>
-      <w:r>
-        <w:rPr>
-          <w:rFonts w:cs="Aparajita"/>
-          <w:sz w:val="20"/>
-        </w:rPr>
-        <w:t xml:space="preserve">s. </w:t>
-      </w:r>
-      <w:r>
-        <w:rPr>
-          <w:rFonts w:cs="Aparajita"/>
-          <w:sz w:val="20"/>
-        </w:rPr>
-        <w:t>L</w:t>
-      </w:r>
-      <w:r>
-        <w:rPr>
-          <w:rFonts w:cs="Aparajita"/>
-          <w:sz w:val="20"/>
-        </w:rPr>
-        <w:t xml:space="preserve">ogo, pudemos concluir que a transformação da direção da matriz hexagonal para a quadrada </w:t>
-      </w:r>
-      <w:r>
-        <w:rPr>
-          <w:rFonts w:cs="Aparajita"/>
-          <w:sz w:val="20"/>
-        </w:rPr>
-        <w:t xml:space="preserve">e </w:t>
-      </w:r>
-      <w:r>
-        <w:rPr>
-          <w:rFonts w:cs="Aparajita"/>
-          <w:sz w:val="20"/>
-        </w:rPr>
-        <w:t>que a instrução de movimento estava</w:t>
-      </w:r>
-      <w:r>
-        <w:rPr>
-          <w:rFonts w:cs="Aparajita"/>
-          <w:sz w:val="20"/>
-        </w:rPr>
-        <w:t>m</w:t>
-      </w:r>
-      <w:r>
-        <w:rPr>
-          <w:rFonts w:cs="Aparajita"/>
-          <w:sz w:val="20"/>
-        </w:rPr>
-        <w:t xml:space="preserve"> certa</w:t>
-      </w:r>
-      <w:r>
-        <w:rPr>
-          <w:rFonts w:cs="Aparajita"/>
-          <w:sz w:val="20"/>
-        </w:rPr>
-        <w:t>s.</w:t>
+        <w:t>Para testar a movimentação dos robôs, primeiro deixamos a arena com um só robô que executou as instruções presentes em "mov.txt". Verificamos que todas as direções em todos os possíveis casos estavam certas. Logo, pudemos concluir que a transformação da direção da matriz hexagonal para a quadrada e que a instrução de movimento estavam certas.</w:t>
       </w:r>
     </w:p>
     <w:p>
@@ -3413,91 +2648,7 @@
           <w:sz w:val="20"/>
         </w:rPr>
         <w:tab/>
-        <w:t>Para testar o ataque, botamos dois robôs na arena e manipulamos suas posições, colocando-os lado a lado e mand</w:t>
-      </w:r>
-      <w:r>
-        <w:rPr>
-          <w:rFonts w:cs="Aparajita"/>
-          <w:sz w:val="20"/>
-        </w:rPr>
-        <w:t>ando</w:t>
-      </w:r>
-      <w:r>
-        <w:rPr>
-          <w:rFonts w:cs="Aparajita"/>
-          <w:sz w:val="20"/>
-        </w:rPr>
-        <w:t xml:space="preserve"> ambos coletarem um cristal e depois um atacar o outro até a morte. O resultado foi o esperado. </w:t>
-      </w:r>
-      <w:r>
-        <w:rPr>
-          <w:rFonts w:cs="Aparajita"/>
-          <w:sz w:val="20"/>
-        </w:rPr>
-        <w:t>A</w:t>
-      </w:r>
-      <w:r>
-        <w:rPr>
-          <w:rFonts w:cs="Aparajita"/>
-          <w:sz w:val="20"/>
-        </w:rPr>
-        <w:t xml:space="preserve">mbos coletaram um cristal e um deles matou o outro e o que morreu "derrubou" um cristal. Então botamos todos os robôs para se atacarem, a fim de avaliarmos </w:t>
-      </w:r>
-      <w:r>
-        <w:rPr>
-          <w:rFonts w:cs="Aparajita"/>
-          <w:sz w:val="20"/>
-        </w:rPr>
-        <w:t>eventuais</w:t>
-      </w:r>
-      <w:r>
-        <w:rPr>
-          <w:rFonts w:cs="Aparajita"/>
-          <w:sz w:val="20"/>
-        </w:rPr>
-        <w:t xml:space="preserve"> erro</w:t>
-      </w:r>
-      <w:r>
-        <w:rPr>
-          <w:rFonts w:cs="Aparajita"/>
-          <w:sz w:val="20"/>
-        </w:rPr>
-        <w:t>s</w:t>
-      </w:r>
-      <w:r>
-        <w:rPr>
-          <w:rFonts w:cs="Aparajita"/>
-          <w:sz w:val="20"/>
-        </w:rPr>
-        <w:t xml:space="preserve"> de segmentação. </w:t>
-      </w:r>
-      <w:r>
-        <w:rPr>
-          <w:rFonts w:cs="Aparajita"/>
-          <w:sz w:val="20"/>
-        </w:rPr>
-        <w:t>Nos deparamos com alguns erros</w:t>
-      </w:r>
-      <w:r>
-        <w:rPr>
-          <w:rFonts w:cs="Aparajita"/>
-          <w:sz w:val="20"/>
-        </w:rPr>
-        <w:t xml:space="preserve">, mas consertamos e refizemos todos os testes de novo, </w:t>
-      </w:r>
-      <w:r>
-        <w:rPr>
-          <w:rFonts w:cs="Aparajita"/>
-          <w:sz w:val="20"/>
-        </w:rPr>
-        <w:t>obtendo êxito</w:t>
-      </w:r>
-      <w:r>
-        <w:rPr>
-          <w:rFonts w:cs="Aparajita"/>
-          <w:sz w:val="20"/>
-        </w:rPr>
-        <w:t>. A instrução utilizada foi "ataca.txt".</w:t>
+        <w:t>Para testar o ataque, botamos dois robôs na arena e manipulamos suas posições, colocando-os lado a lado e mandando ambos coletarem um cristal e depois um atacar o outro até a morte. O resultado foi o esperado. Ambos coletaram um cristal e um deles matou o outro e o que morreu "derrubou" um cristal. Então botamos todos os robôs para se atacarem, a fim de avaliarmos eventuais erros de segmentação. Nos deparamos com alguns erros, mas consertamos e refizemos todos os testes de novo, obtendo êxito. A instrução utilizada foi "ataca.txt".</w:t>
       </w:r>
     </w:p>
     <w:p>
@@ -3511,63 +2662,7 @@
           <w:sz w:val="20"/>
         </w:rPr>
         <w:tab/>
-        <w:t xml:space="preserve">A fim de testar a coleta de cristais, </w:t>
-      </w:r>
-      <w:r>
-        <w:rPr>
-          <w:rFonts w:cs="Aparajita"/>
-          <w:sz w:val="20"/>
-        </w:rPr>
-        <w:t>colocamos</w:t>
-      </w:r>
-      <w:r>
-        <w:rPr>
-          <w:rFonts w:cs="Aparajita"/>
-          <w:sz w:val="20"/>
-        </w:rPr>
-        <w:t xml:space="preserve"> um robô e um cristal na arena e manipulamos as posições de ambos. </w:t>
-      </w:r>
-      <w:r>
-        <w:rPr>
-          <w:rFonts w:cs="Aparajita"/>
-          <w:sz w:val="20"/>
-        </w:rPr>
-        <w:t>O</w:t>
-      </w:r>
-      <w:r>
-        <w:rPr>
-          <w:rFonts w:cs="Aparajita"/>
-          <w:sz w:val="20"/>
-        </w:rPr>
-        <w:t xml:space="preserve"> resultado foi </w:t>
-      </w:r>
-      <w:r>
-        <w:rPr>
-          <w:rFonts w:cs="Aparajita"/>
-          <w:sz w:val="20"/>
-        </w:rPr>
-        <w:t xml:space="preserve">o </w:t>
-      </w:r>
-      <w:r>
-        <w:rPr>
-          <w:rFonts w:cs="Aparajita"/>
-          <w:sz w:val="20"/>
-        </w:rPr>
-        <w:t xml:space="preserve">esperado: o robô coletou o cristal e tocou </w:t>
-      </w:r>
-      <w:r>
-        <w:rPr>
-          <w:rFonts w:cs="Aparajita"/>
-          <w:sz w:val="20"/>
-        </w:rPr>
-        <w:t>um</w:t>
-      </w:r>
-      <w:r>
-        <w:rPr>
-          <w:rFonts w:cs="Aparajita"/>
-          <w:sz w:val="20"/>
-        </w:rPr>
-        <w:t xml:space="preserve"> efeito sonoro. O arquivo com as instruções se chama "coleta.txt".</w:t>
+        <w:t>A fim de testar a coleta de cristais, colocamos um robô e um cristal na arena e manipulamos as posições de ambos. O resultado foi o esperado: o robô coletou o cristal e tocou um efeito sonoro. O arquivo com as instruções se chama "coleta.txt".</w:t>
       </w:r>
     </w:p>
     <w:p>
@@ -3581,21 +2676,7 @@
           <w:sz w:val="20"/>
         </w:rPr>
         <w:tab/>
-        <w:t xml:space="preserve">Ao testarmos o deposita, botamos um robô, um cristal e uma arma na arena e manipulamos suas posições. </w:t>
-      </w:r>
-      <w:r>
-        <w:rPr>
-          <w:rFonts w:cs="Aparajita"/>
-          <w:sz w:val="20"/>
-        </w:rPr>
-        <w:t>E</w:t>
-      </w:r>
-      <w:r>
-        <w:rPr>
-          <w:rFonts w:cs="Aparajita"/>
-          <w:sz w:val="20"/>
-        </w:rPr>
-        <w:t>xecutamos a instrução "deposita.txt" e o resultado foi o esperado: o robô coletou a arma e o cristal, mas só depositou o cristal.</w:t>
+        <w:t>Ao testarmos o deposita, botamos um robô, um cristal e uma arma na arena e manipulamos suas posições. Executamos a instrução "deposita.txt" e o resultado foi o esperado: o robô coletou a arma e o cristal, mas só depositou o cristal.</w:t>
       </w:r>
     </w:p>
     <w:p>
@@ -3609,42 +2690,7 @@
           <w:sz w:val="20"/>
         </w:rPr>
         <w:tab/>
-        <w:t xml:space="preserve">A fim de testar a arma, colocamos dois robôs, um deles "não fazia nada". </w:t>
-      </w:r>
-      <w:r>
-        <w:rPr>
-          <w:rFonts w:cs="Aparajita"/>
-          <w:sz w:val="20"/>
-        </w:rPr>
-        <w:t>Colocamos também</w:t>
-      </w:r>
-      <w:r>
-        <w:rPr>
-          <w:rFonts w:cs="Aparajita"/>
-          <w:sz w:val="20"/>
-        </w:rPr>
-        <w:t xml:space="preserve"> uma arma na </w:t>
-      </w:r>
-      <w:r>
-        <w:rPr>
-          <w:rFonts w:cs="Aparajita"/>
-          <w:sz w:val="20"/>
-        </w:rPr>
-        <w:t>arena</w:t>
-      </w:r>
-      <w:r>
-        <w:rPr>
-          <w:rFonts w:cs="Aparajita"/>
-          <w:sz w:val="20"/>
-        </w:rPr>
-        <w:t xml:space="preserve">, novamente manipulando suas posições. O robô que "fazia algo" executava as instruções presentes em "arma.txt" e o resultado foi novamente o esperado: o robô pegou a arma e matou o outro em menos ataques do que normalmente mataria (no caso, matou em 4 ataques, sem arma mataria em 10 ataques). </w:t>
-      </w:r>
-      <w:r>
-        <w:rPr>
-          <w:rFonts w:cs="Aparajita"/>
-          <w:sz w:val="20"/>
-        </w:rPr>
-        <w:t>4 ataques com uma arma = 4 x 30 (120) pontos de vida perdidos pelo robô que sofreu o ataque.</w:t>
+        <w:t>A fim de testar a arma, colocamos dois robôs, um deles "não fazia nada". Colocamos também uma arma na arena, novamente manipulando suas posições. O robô que "fazia algo" executava as instruções presentes em "arma.txt" e o resultado foi novamente o esperado: o robô pegou a arma e matou o outro em menos ataques do que normalmente mataria (no caso, matou em 4 ataques, sem arma mataria em 10 ataques). 4 ataques com uma arma = 4 x 30 (120) pontos de vida perdidos pelo robô que sofreu o ataque.</w:t>
       </w:r>
     </w:p>
     <w:p>
@@ -3658,63 +2704,7 @@
           <w:sz w:val="20"/>
         </w:rPr>
         <w:tab/>
-        <w:t xml:space="preserve">Para testar o fim </w:t>
-      </w:r>
-      <w:r>
-        <w:rPr>
-          <w:rFonts w:cs="Aparajita"/>
-          <w:sz w:val="20"/>
-        </w:rPr>
-        <w:t>do jogo</w:t>
-      </w:r>
-      <w:r>
-        <w:rPr>
-          <w:rFonts w:cs="Aparajita"/>
-          <w:sz w:val="20"/>
-        </w:rPr>
-        <w:t xml:space="preserve">, mudamos o numero de cristais que precisaria ser depositado na base para </w:t>
-      </w:r>
-      <w:r>
-        <w:rPr>
-          <w:rFonts w:cs="Aparajita"/>
-          <w:sz w:val="20"/>
-        </w:rPr>
-        <w:t>que um dos times</w:t>
-      </w:r>
-      <w:r>
-        <w:rPr>
-          <w:rFonts w:cs="Aparajita"/>
-          <w:sz w:val="20"/>
-        </w:rPr>
-        <w:t xml:space="preserve"> vence</w:t>
-      </w:r>
-      <w:r>
-        <w:rPr>
-          <w:rFonts w:cs="Aparajita"/>
-          <w:sz w:val="20"/>
-        </w:rPr>
-        <w:t>sse.</w:t>
-      </w:r>
-      <w:r>
-        <w:rPr>
-          <w:rFonts w:cs="Aparajita"/>
-          <w:sz w:val="20"/>
-        </w:rPr>
-        <w:t xml:space="preserve"> </w:t>
-      </w:r>
-      <w:r>
-        <w:rPr>
-          <w:rFonts w:cs="Aparajita"/>
-          <w:sz w:val="20"/>
-        </w:rPr>
-        <w:t>Colocamos</w:t>
-      </w:r>
-      <w:r>
-        <w:rPr>
-          <w:rFonts w:cs="Aparajita"/>
-          <w:sz w:val="20"/>
-        </w:rPr>
-        <w:t xml:space="preserve"> um robô, um cristal e uma base em locais manipulados e executamos a instrução "coleta.txt". O robô coletou o cristal e depositou em sua base, acabando o jogo.</w:t>
+        <w:t>Para testar o fim do jogo, mudamos o numero de cristais que precisaria ser depositado na base para que um dos times vencesse. Colocamos um robô, um cristal e uma base em locais manipulados e executamos a instrução "coleta.txt". O robô coletou o cristal e depositou em sua base, acabando o jogo.</w:t>
       </w:r>
     </w:p>
     <w:p>
@@ -3771,7 +2761,6 @@
     <w:rPrDefault>
       <w:rPr>
         <w:rFonts w:ascii="Calibri" w:hAnsi="Calibri" w:eastAsia="Calibri" w:cs="" w:asciiTheme="minorHAnsi" w:cstheme="minorBidi" w:eastAsiaTheme="minorHAnsi" w:hAnsiTheme="minorHAnsi"/>
-        <w:sz w:val="22"/>
         <w:szCs w:val="22"/>
         <w:lang w:val="pt-BR" w:eastAsia="en-US" w:bidi="ar-SA"/>
       </w:rPr>
@@ -3931,7 +2920,7 @@
     </w:pPr>
     <w:rPr>
       <w:rFonts w:ascii="Calibri" w:hAnsi="Calibri" w:eastAsia="Calibri" w:cs="" w:asciiTheme="minorHAnsi" w:cstheme="minorBidi" w:eastAsiaTheme="minorHAnsi" w:hAnsiTheme="minorHAnsi"/>
-      <w:color w:val="auto"/>
+      <w:color w:val="00000A"/>
       <w:kern w:val="0"/>
       <w:sz w:val="22"/>
       <w:szCs w:val="22"/>

</xml_diff>